<commit_message>
Post Thanksgiving 2025 updates
</commit_message>
<xml_diff>
--- a/Turkey Plan.docx
+++ b/Turkey Plan.docx
@@ -252,105 +252,96 @@
           <w:u w:val="single"/>
         </w:rPr>
       </w:pPr>
-    </w:p>
-    <w:p>
-      <w:pPr>
-        <w:spacing w:after="0" w:line="240" w:lineRule="auto"/>
+      <w:r>
         <w:rPr>
           <w:b/>
           <w:u w:val="single"/>
         </w:rPr>
-      </w:pPr>
+        <w:t xml:space="preserve">Special </w:t>
+      </w:r>
       <w:r>
         <w:rPr>
           <w:b/>
           <w:u w:val="single"/>
         </w:rPr>
-        <w:t xml:space="preserve">Special </w:t>
+        <w:t>Equipment Lis</w:t>
       </w:r>
       <w:r>
         <w:rPr>
           <w:b/>
           <w:u w:val="single"/>
         </w:rPr>
-        <w:t>Equipment Lis</w:t>
-      </w:r>
-      <w:r>
+        <w:t>t</w:t>
+      </w:r>
+    </w:p>
+    <w:p>
+      <w:pPr>
+        <w:pStyle w:val="ListParagraph"/>
+        <w:numPr>
+          <w:ilvl w:val="0"/>
+          <w:numId w:val="7"/>
+        </w:numPr>
+        <w:spacing w:after="0" w:line="240" w:lineRule="auto"/>
+      </w:pPr>
+      <w:r>
+        <w:t>iGrill Probe and Transmitter (and app on phone)</w:t>
+      </w:r>
+    </w:p>
+    <w:p>
+      <w:pPr>
+        <w:pStyle w:val="ListParagraph"/>
+        <w:numPr>
+          <w:ilvl w:val="0"/>
+          <w:numId w:val="7"/>
+        </w:numPr>
+        <w:spacing w:after="0" w:line="240" w:lineRule="auto"/>
+      </w:pPr>
+      <w:r>
+        <w:t>Poultry shears</w:t>
+      </w:r>
+    </w:p>
+    <w:p>
+      <w:pPr>
+        <w:pStyle w:val="ListParagraph"/>
+        <w:numPr>
+          <w:ilvl w:val="0"/>
+          <w:numId w:val="7"/>
+        </w:numPr>
+        <w:spacing w:after="0" w:line="240" w:lineRule="auto"/>
+      </w:pPr>
+      <w:r>
+        <w:t>Food Mill</w:t>
+      </w:r>
+    </w:p>
+    <w:p>
+      <w:pPr>
+        <w:pStyle w:val="ListParagraph"/>
+        <w:numPr>
+          <w:ilvl w:val="0"/>
+          <w:numId w:val="7"/>
+        </w:numPr>
+        <w:spacing w:after="0" w:line="240" w:lineRule="auto"/>
+      </w:pPr>
+      <w:r>
+        <w:t xml:space="preserve">Wide </w:t>
+      </w:r>
+      <w:r>
+        <w:t>Aluminum Foil</w:t>
+      </w:r>
+    </w:p>
+    <w:p>
+      <w:pPr>
+        <w:spacing w:after="0" w:line="240" w:lineRule="auto"/>
         <w:rPr>
           <w:b/>
           <w:u w:val="single"/>
         </w:rPr>
-        <w:t>t</w:t>
-      </w:r>
-    </w:p>
-    <w:p>
-      <w:pPr>
-        <w:pStyle w:val="ListParagraph"/>
-        <w:numPr>
-          <w:ilvl w:val="0"/>
-          <w:numId w:val="7"/>
-        </w:numPr>
-        <w:spacing w:after="0" w:line="240" w:lineRule="auto"/>
-      </w:pPr>
-      <w:r>
-        <w:t>iGrill Probe and Transmitter (and app on phone)</w:t>
-      </w:r>
-    </w:p>
-    <w:p>
-      <w:pPr>
-        <w:pStyle w:val="ListParagraph"/>
-        <w:numPr>
-          <w:ilvl w:val="0"/>
-          <w:numId w:val="7"/>
-        </w:numPr>
-        <w:spacing w:after="0" w:line="240" w:lineRule="auto"/>
-      </w:pPr>
-      <w:r>
-        <w:t>Poultry shears</w:t>
-      </w:r>
-    </w:p>
-    <w:p>
-      <w:pPr>
-        <w:pStyle w:val="ListParagraph"/>
-        <w:numPr>
-          <w:ilvl w:val="0"/>
-          <w:numId w:val="7"/>
-        </w:numPr>
-        <w:spacing w:after="0" w:line="240" w:lineRule="auto"/>
-      </w:pPr>
-      <w:r>
-        <w:t>Food Mill</w:t>
-      </w:r>
-    </w:p>
-    <w:p>
-      <w:pPr>
-        <w:pStyle w:val="ListParagraph"/>
-        <w:numPr>
-          <w:ilvl w:val="0"/>
-          <w:numId w:val="7"/>
-        </w:numPr>
-        <w:spacing w:after="0" w:line="240" w:lineRule="auto"/>
-      </w:pPr>
-      <w:r>
-        <w:t xml:space="preserve">Wide </w:t>
-      </w:r>
-      <w:r>
-        <w:t>Aluminum Foil</w:t>
-      </w:r>
-    </w:p>
-    <w:p>
-      <w:pPr>
-        <w:spacing w:after="0" w:line="240" w:lineRule="auto"/>
+      </w:pPr>
+      <w:r>
         <w:rPr>
           <w:b/>
           <w:u w:val="single"/>
         </w:rPr>
-      </w:pPr>
-      <w:r>
-        <w:rPr>
-          <w:b/>
-          <w:u w:val="single"/>
-        </w:rPr>
         <w:t>Revision History</w:t>
       </w:r>
     </w:p>
@@ -718,6 +709,35 @@
       </w:pPr>
       <w:r>
         <w:t>11/24/2025, ksb, 2025 prep…added smoked turkey breast recipe</w:t>
+      </w:r>
+    </w:p>
+    <w:p>
+      <w:pPr>
+        <w:pStyle w:val="ListParagraph"/>
+        <w:numPr>
+          <w:ilvl w:val="0"/>
+          <w:numId w:val="15"/>
+        </w:numPr>
+        <w:spacing w:after="0" w:line="240" w:lineRule="auto"/>
+      </w:pPr>
+      <w:r>
+        <w:t xml:space="preserve">11/30/2025, </w:t>
+      </w:r>
+      <w:proofErr w:type="spellStart"/>
+      <w:r>
+        <w:t>ksb</w:t>
+      </w:r>
+      <w:proofErr w:type="spellEnd"/>
+      <w:r>
+        <w:t xml:space="preserve">, </w:t>
+      </w:r>
+      <w:proofErr w:type="spellStart"/>
+      <w:r>
+        <w:t>post Thanksgiving</w:t>
+      </w:r>
+      <w:proofErr w:type="spellEnd"/>
+      <w:r>
+        <w:t xml:space="preserve"> updates</w:t>
       </w:r>
       <w:r>
         <w:br w:type="page"/>
@@ -878,21 +898,7 @@
             <w:rStyle w:val="Hyperlink"/>
             <w:bCs/>
           </w:rPr>
-          <w:t>https://www.fsis.u</w:t>
-        </w:r>
-        <w:r>
-          <w:rPr>
-            <w:rStyle w:val="Hyperlink"/>
-            <w:bCs/>
-          </w:rPr>
-          <w:t>s</w:t>
-        </w:r>
-        <w:r>
-          <w:rPr>
-            <w:rStyle w:val="Hyperlink"/>
-            <w:bCs/>
-          </w:rPr>
-          <w:t>da.gov/sites/default/files/media_file/2021-12/Appendix-A.pdf</w:t>
+          <w:t>https://www.fsis.usda.gov/sites/default/files/media_file/2021-12/Appendix-A.pdf</w:t>
         </w:r>
       </w:hyperlink>
     </w:p>
@@ -977,7 +983,7 @@
         <w:rPr>
           <w:bCs/>
         </w:rPr>
-        <w:t>Smoke with pecan wood, 200-225°F</w:t>
+        <w:t>Smoke with pecan wood, 225°F</w:t>
       </w:r>
     </w:p>
     <w:p>
@@ -996,13 +1002,46 @@
         <w:rPr>
           <w:bCs/>
         </w:rPr>
-        <w:t>After about an hour (cook to color….maybe around 110-120°F</w:t>
-      </w:r>
+        <w:t>After about an hour (cook to color</w:t>
+      </w:r>
+      <w:proofErr w:type="gramStart"/>
       <w:r>
         <w:rPr>
           <w:bCs/>
         </w:rPr>
+        <w:t>….maybe</w:t>
+      </w:r>
+      <w:proofErr w:type="gramEnd"/>
+      <w:r>
+        <w:rPr>
+          <w:bCs/>
+        </w:rPr>
+        <w:t xml:space="preserve"> around 110-120°F</w:t>
+      </w:r>
+      <w:r>
+        <w:rPr>
+          <w:bCs/>
+        </w:rPr>
         <w:t>)</w:t>
+      </w:r>
+    </w:p>
+    <w:p>
+      <w:pPr>
+        <w:pStyle w:val="ListParagraph"/>
+        <w:numPr>
+          <w:ilvl w:val="0"/>
+          <w:numId w:val="46"/>
+        </w:numPr>
+        <w:spacing w:after="0" w:line="240" w:lineRule="auto"/>
+        <w:rPr>
+          <w:bCs/>
+        </w:rPr>
+      </w:pPr>
+      <w:r>
+        <w:rPr>
+          <w:bCs/>
+        </w:rPr>
+        <w:t>Insert thermometers into the deepest part of the breast and then….</w:t>
       </w:r>
     </w:p>
     <w:p>
@@ -1158,13 +1197,245 @@
           <w:b/>
           <w:u w:val="single"/>
         </w:rPr>
-        <w:t>Simon &amp; Garfunkel Rub</w:t>
-      </w:r>
-      <w:r>
+        <w:t>Wet-Brining</w:t>
+      </w:r>
+    </w:p>
+    <w:p>
+      <w:pPr>
+        <w:spacing w:after="0" w:line="240" w:lineRule="auto"/>
+      </w:pPr>
+      <w:r>
+        <w:tab/>
+        <w:t>1 quart</w:t>
+      </w:r>
+      <w:r>
+        <w:t xml:space="preserve"> water </w:t>
+      </w:r>
+    </w:p>
+    <w:p>
+      <w:pPr>
+        <w:spacing w:after="0" w:line="240" w:lineRule="auto"/>
+        <w:ind w:firstLine="720"/>
+      </w:pPr>
+      <w:r>
+        <w:t xml:space="preserve">1 cup salt </w:t>
+      </w:r>
+    </w:p>
+    <w:p>
+      <w:pPr>
+        <w:spacing w:after="0" w:line="240" w:lineRule="auto"/>
+        <w:ind w:left="720"/>
+      </w:pPr>
+      <w:r>
+        <w:t>1</w:t>
+      </w:r>
+      <w:r>
+        <w:t>/2</w:t>
+      </w:r>
+      <w:r>
+        <w:t xml:space="preserve"> cup brown sugar </w:t>
+      </w:r>
+    </w:p>
+    <w:p>
+      <w:pPr>
+        <w:spacing w:after="0" w:line="240" w:lineRule="auto"/>
+        <w:ind w:left="720"/>
+      </w:pPr>
+      <w:r>
+        <w:t>2</w:t>
+      </w:r>
+      <w:r>
+        <w:t xml:space="preserve"> cloves crushed garlic </w:t>
+      </w:r>
+    </w:p>
+    <w:p>
+      <w:pPr>
+        <w:spacing w:after="0" w:line="240" w:lineRule="auto"/>
+        <w:ind w:left="720"/>
+      </w:pPr>
+      <w:r>
+        <w:t>1</w:t>
+      </w:r>
+      <w:r>
+        <w:t>/2</w:t>
+      </w:r>
+      <w:r>
+        <w:t xml:space="preserve"> Tbs black pepper </w:t>
+      </w:r>
+    </w:p>
+    <w:p>
+      <w:pPr>
+        <w:spacing w:after="0" w:line="240" w:lineRule="auto"/>
+        <w:ind w:left="720"/>
+      </w:pPr>
+      <w:r>
+        <w:t>2</w:t>
+      </w:r>
+      <w:r>
+        <w:t xml:space="preserve"> bay leaves </w:t>
+      </w:r>
+    </w:p>
+    <w:p>
+      <w:pPr>
+        <w:spacing w:after="0" w:line="240" w:lineRule="auto"/>
+        <w:ind w:left="720"/>
+      </w:pPr>
+      <w:r>
+        <w:t xml:space="preserve">1 bunch of Rosemary </w:t>
+      </w:r>
+    </w:p>
+    <w:p>
+      <w:pPr>
+        <w:spacing w:after="0" w:line="240" w:lineRule="auto"/>
+        <w:ind w:left="720"/>
+      </w:pPr>
+      <w:r>
+        <w:t xml:space="preserve">1 Bunch of Thyme </w:t>
+      </w:r>
+    </w:p>
+    <w:p>
+      <w:pPr>
+        <w:spacing w:after="0" w:line="240" w:lineRule="auto"/>
+        <w:ind w:left="720"/>
+      </w:pPr>
+      <w:r>
+        <w:t xml:space="preserve">1 Bunch of Parsley </w:t>
+      </w:r>
+    </w:p>
+    <w:p>
+      <w:pPr>
+        <w:spacing w:after="0" w:line="240" w:lineRule="auto"/>
+        <w:ind w:left="720"/>
+      </w:pPr>
+      <w:r>
+        <w:t>1</w:t>
+      </w:r>
+      <w:r>
+        <w:t>/2</w:t>
+      </w:r>
+      <w:r>
+        <w:t xml:space="preserve"> Tbs green cardamom pods </w:t>
+      </w:r>
+    </w:p>
+    <w:p>
+      <w:pPr>
+        <w:spacing w:after="0" w:line="240" w:lineRule="auto"/>
+        <w:ind w:left="720"/>
+      </w:pPr>
+      <w:r>
+        <w:t>1</w:t>
+      </w:r>
+      <w:r>
+        <w:t>/2</w:t>
+      </w:r>
+      <w:r>
+        <w:t xml:space="preserve"> Tbs cloves </w:t>
+      </w:r>
+    </w:p>
+    <w:p>
+      <w:pPr>
+        <w:spacing w:after="0" w:line="240" w:lineRule="auto"/>
+        <w:ind w:left="720"/>
+      </w:pPr>
+      <w:r>
+        <w:t>1</w:t>
+      </w:r>
+      <w:r>
+        <w:t>/2</w:t>
+      </w:r>
+      <w:r>
+        <w:t xml:space="preserve"> Tbs all spice </w:t>
+      </w:r>
+    </w:p>
+    <w:p>
+      <w:pPr>
+        <w:spacing w:after="0" w:line="240" w:lineRule="auto"/>
+        <w:ind w:left="720"/>
+      </w:pPr>
+      <w:r>
+        <w:t>1</w:t>
+      </w:r>
+      <w:r>
+        <w:t>/2</w:t>
+      </w:r>
+      <w:r>
+        <w:t xml:space="preserve"> onion </w:t>
+      </w:r>
+    </w:p>
+    <w:p>
+      <w:pPr>
+        <w:spacing w:after="0" w:line="240" w:lineRule="auto"/>
+        <w:ind w:left="720"/>
+      </w:pPr>
+      <w:r>
+        <w:t>1</w:t>
+      </w:r>
+      <w:r>
+        <w:t xml:space="preserve"> oranges juiced</w:t>
+      </w:r>
+    </w:p>
+    <w:p>
+      <w:pPr>
+        <w:spacing w:after="0" w:line="240" w:lineRule="auto"/>
+        <w:ind w:left="720"/>
+      </w:pPr>
+    </w:p>
+    <w:p>
+      <w:pPr>
+        <w:spacing w:after="0" w:line="240" w:lineRule="auto"/>
+        <w:ind w:left="720"/>
+      </w:pPr>
+      <w:r>
+        <w:t>Boil for a few minutes</w:t>
+      </w:r>
+      <w:r>
+        <w:t xml:space="preserve"> and then refrigerate to cool</w:t>
+      </w:r>
+    </w:p>
+    <w:p>
+      <w:pPr>
+        <w:spacing w:after="0" w:line="240" w:lineRule="auto"/>
+        <w:ind w:left="720"/>
+      </w:pPr>
+      <w:r>
+        <w:t>Add enough ice to cool and then add turkey</w:t>
+      </w:r>
+    </w:p>
+    <w:p>
+      <w:pPr>
+        <w:spacing w:after="0" w:line="240" w:lineRule="auto"/>
+        <w:ind w:left="720"/>
+      </w:pPr>
+      <w:r>
+        <w:t>This recipe makes enough for ~10 pounds of turkey breast</w:t>
+      </w:r>
+    </w:p>
+    <w:p>
+      <w:pPr>
+        <w:spacing w:after="0" w:line="240" w:lineRule="auto"/>
+        <w:ind w:left="720"/>
+      </w:pPr>
+    </w:p>
+    <w:p>
+      <w:pPr>
+        <w:spacing w:after="0" w:line="240" w:lineRule="auto"/>
         <w:rPr>
           <w:b/>
           <w:u w:val="single"/>
         </w:rPr>
+      </w:pPr>
+      <w:r>
+        <w:rPr>
+          <w:b/>
+          <w:u w:val="single"/>
+        </w:rPr>
+        <w:t>Simon &amp; Garfunkel Rub</w:t>
+      </w:r>
+      <w:r>
+        <w:rPr>
+          <w:b/>
+          <w:u w:val="single"/>
+        </w:rPr>
         <w:t>:</w:t>
       </w:r>
     </w:p>
@@ -1237,6 +1508,7 @@
         <w:ind w:left="720"/>
       </w:pPr>
       <w:r>
+        <w:lastRenderedPageBreak/>
         <w:t>1 tablespoon ground black pepper</w:t>
       </w:r>
     </w:p>
@@ -1406,11 +1678,6 @@
     </w:p>
     <w:p>
       <w:pPr>
-        <w:spacing w:after="0" w:line="240" w:lineRule="auto"/>
-      </w:pPr>
-    </w:p>
-    <w:p>
-      <w:pPr>
         <w:pStyle w:val="ListParagraph"/>
         <w:numPr>
           <w:ilvl w:val="0"/>
@@ -1445,7 +1712,6 @@
         <w:spacing w:after="0" w:line="240" w:lineRule="auto"/>
       </w:pPr>
       <w:r>
-        <w:lastRenderedPageBreak/>
         <w:t xml:space="preserve">Pat the turkey dry, turn it breast side down on a cutting board, holding it firmly, </w:t>
       </w:r>
       <w:r>
@@ -1522,7 +1788,10 @@
         <w:t xml:space="preserve"> both inside and out.</w:t>
       </w:r>
       <w:r>
-        <w:t xml:space="preserve">  If the salt is too heavy, it may cure the meat more than brine it.</w:t>
+        <w:t xml:space="preserve">  If the salt is too heavy, it may cure the meat</w:t>
+      </w:r>
+      <w:r>
+        <w:t xml:space="preserve">. </w:t>
       </w:r>
     </w:p>
     <w:p>
@@ -1669,9 +1938,11 @@
       <w:pPr>
         <w:spacing w:after="0" w:line="240" w:lineRule="auto"/>
       </w:pPr>
+      <w:proofErr w:type="gramStart"/>
       <w:r>
         <w:t>1 quart</w:t>
       </w:r>
+      <w:proofErr w:type="gramEnd"/>
       <w:r>
         <w:t xml:space="preserve"> </w:t>
       </w:r>
@@ -1679,7 +1950,10 @@
         <w:t xml:space="preserve">low sodium </w:t>
       </w:r>
       <w:r>
-        <w:t>chicken broth</w:t>
+        <w:t>turkey</w:t>
+      </w:r>
+      <w:r>
+        <w:t xml:space="preserve"> broth</w:t>
       </w:r>
     </w:p>
     <w:p>
@@ -1864,8 +2138,6 @@
       <w:r>
         <w:t>Refrigerate the broth for the roasting day.</w:t>
       </w:r>
-    </w:p>
-    <w:p>
       <w:r>
         <w:br w:type="page"/>
       </w:r>
@@ -2506,50 +2778,68 @@
         <w:spacing w:after="0" w:line="240" w:lineRule="auto"/>
       </w:pPr>
       <w:r>
-        <w:t>9</w:t>
-      </w:r>
-      <w:r>
-        <w:t xml:space="preserve"> tablespoons unsalted butter</w:t>
-      </w:r>
-    </w:p>
-    <w:p>
-      <w:pPr>
-        <w:spacing w:after="0" w:line="240" w:lineRule="auto"/>
-      </w:pPr>
-      <w:r>
-        <w:t xml:space="preserve">½ </w:t>
-      </w:r>
-      <w:r>
-        <w:t>cup dry white flour</w:t>
-      </w:r>
-      <w:r>
-        <w:t xml:space="preserve"> or gluten free flour</w:t>
-      </w:r>
-    </w:p>
-    <w:p>
-      <w:pPr>
-        <w:spacing w:after="0" w:line="240" w:lineRule="auto"/>
-      </w:pPr>
-      <w:r>
-        <w:t>1 ½ cups white grape juice</w:t>
-      </w:r>
-      <w:r>
-        <w:tab/>
-        <w:t>(or 2 C Dry White Wine, Pinot Grigio)</w:t>
-      </w:r>
-    </w:p>
-    <w:p>
-      <w:pPr>
-        <w:spacing w:after="0" w:line="240" w:lineRule="auto"/>
-      </w:pPr>
-      <w:r>
-        <w:t>3</w:t>
-      </w:r>
-      <w:r>
-        <w:t xml:space="preserve"> Tablespoons white wine vinegar</w:t>
-      </w:r>
-      <w:r>
-        <w:t xml:space="preserve"> (skip if using wine)</w:t>
+        <w:t>Using drippings:</w:t>
+      </w:r>
+    </w:p>
+    <w:p>
+      <w:pPr>
+        <w:spacing w:after="0" w:line="240" w:lineRule="auto"/>
+      </w:pPr>
+      <w:r>
+        <w:t xml:space="preserve">2 </w:t>
+      </w:r>
+      <w:proofErr w:type="gramStart"/>
+      <w:r>
+        <w:t>sticks</w:t>
+      </w:r>
+      <w:proofErr w:type="gramEnd"/>
+      <w:r>
+        <w:t xml:space="preserve"> unsalted butter</w:t>
+      </w:r>
+    </w:p>
+    <w:p>
+      <w:pPr>
+        <w:spacing w:after="0" w:line="240" w:lineRule="auto"/>
+      </w:pPr>
+      <w:r>
+        <w:t>½ cup dry white flour or ¼ cup gluten free flour</w:t>
+      </w:r>
+    </w:p>
+    <w:p>
+      <w:pPr>
+        <w:spacing w:after="0" w:line="240" w:lineRule="auto"/>
+      </w:pPr>
+      <w:r>
+        <w:t>Not using drippings</w:t>
+      </w:r>
+    </w:p>
+    <w:p>
+      <w:pPr>
+        <w:spacing w:after="0" w:line="240" w:lineRule="auto"/>
+      </w:pPr>
+      <w:r>
+        <w:t>2 sticks butter</w:t>
+      </w:r>
+    </w:p>
+    <w:p>
+      <w:pPr>
+        <w:spacing w:after="0" w:line="240" w:lineRule="auto"/>
+      </w:pPr>
+      <w:r>
+        <w:t>1 cup dry white flour or ½ cup gluten free flour</w:t>
+      </w:r>
+    </w:p>
+    <w:p>
+      <w:pPr>
+        <w:spacing w:after="0" w:line="240" w:lineRule="auto"/>
+      </w:pPr>
+      <w:proofErr w:type="gramStart"/>
+      <w:r>
+        <w:t>2 C</w:t>
+      </w:r>
+      <w:proofErr w:type="gramEnd"/>
+      <w:r>
+        <w:t xml:space="preserve"> Dry White Wine, Pinot Grigio</w:t>
       </w:r>
     </w:p>
     <w:p>
@@ -2659,9 +2949,6 @@
       <w:r>
         <w:t>Simmer gravy, stirring occasionally and skimming foam from surface with a spoon until thickened, about 30 minutes.  Set aside, covered, until turkey is done</w:t>
       </w:r>
-      <w:r>
-        <w:t>—I let it sit on very low heat for a few hours waiting for the drippings.</w:t>
-      </w:r>
     </w:p>
     <w:p>
       <w:pPr>
@@ -2673,45 +2960,7 @@
         <w:spacing w:after="0" w:line="240" w:lineRule="auto"/>
       </w:pPr>
       <w:r>
-        <w:t>While turkey is “resting”, pour the drippings</w:t>
-      </w:r>
-      <w:r>
-        <w:t xml:space="preserve"> and liquids</w:t>
-      </w:r>
-      <w:r>
-        <w:t xml:space="preserve"> through a fine-mesh strainer into a</w:t>
-      </w:r>
-      <w:r>
-        <w:t xml:space="preserve"> medium size saucepan.</w:t>
-      </w:r>
-    </w:p>
-    <w:p>
-      <w:pPr>
-        <w:pStyle w:val="ListParagraph"/>
-        <w:numPr>
-          <w:ilvl w:val="0"/>
-          <w:numId w:val="12"/>
-        </w:numPr>
-        <w:spacing w:after="0" w:line="240" w:lineRule="auto"/>
-      </w:pPr>
-      <w:r>
-        <w:t>Press down on the roasting pan solids to extract all liquids</w:t>
-      </w:r>
-      <w:r>
-        <w:t xml:space="preserve"> and add to the gravy base</w:t>
-      </w:r>
-    </w:p>
-    <w:p>
-      <w:pPr>
-        <w:pStyle w:val="ListParagraph"/>
-        <w:numPr>
-          <w:ilvl w:val="0"/>
-          <w:numId w:val="12"/>
-        </w:numPr>
-        <w:spacing w:after="0" w:line="240" w:lineRule="auto"/>
-      </w:pPr>
-      <w:r>
-        <w:t>Keep warm for serving.</w:t>
+        <w:t>Warm over low heat prior to serving</w:t>
       </w:r>
     </w:p>
     <w:p>
@@ -2914,13 +3163,6 @@
     </w:p>
     <w:p>
       <w:pPr>
-        <w:rPr>
-          <w:rFonts w:ascii="Calibri" w:eastAsia="Calibri" w:hAnsi="Calibri" w:cs="Times New Roman"/>
-        </w:rPr>
-      </w:pPr>
-    </w:p>
-    <w:p>
-      <w:pPr>
         <w:pStyle w:val="ListParagraph"/>
         <w:numPr>
           <w:ilvl w:val="0"/>
@@ -3005,13 +3247,6 @@
           <w:numId w:val="3"/>
         </w:numPr>
         <w:spacing w:after="0" w:line="240" w:lineRule="auto"/>
-      </w:pPr>
-      <w:r>
-        <w:t>Pour over carrots and stir to coat.</w:t>
-      </w:r>
-    </w:p>
-    <w:p>
-      <w:pPr>
         <w:rPr>
           <w:rFonts w:ascii="Times New Roman" w:eastAsia="Times New Roman" w:hAnsi="Times New Roman" w:cs="Times New Roman"/>
           <w:i/>
@@ -3022,6 +3257,9 @@
         </w:rPr>
       </w:pPr>
       <w:r>
+        <w:t>Pour over carrots and stir to coat.</w:t>
+      </w:r>
+      <w:r>
         <w:br w:type="page"/>
       </w:r>
     </w:p>
@@ -3272,130 +3510,183 @@
       <w:pPr>
         <w:spacing w:after="0" w:line="240" w:lineRule="auto"/>
       </w:pPr>
-      <w:r>
-        <w:t>1 and a half loaves of country white bread</w:t>
-      </w:r>
-    </w:p>
-    <w:p>
-      <w:pPr>
-        <w:spacing w:after="0" w:line="240" w:lineRule="auto"/>
-      </w:pPr>
-      <w:r>
-        <w:t>6</w:t>
-      </w:r>
-      <w:r>
-        <w:t>T butter plus more for the dish</w:t>
-      </w:r>
-    </w:p>
-    <w:p>
-      <w:pPr>
-        <w:spacing w:after="0" w:line="240" w:lineRule="auto"/>
-      </w:pPr>
-      <w:r>
-        <w:t>6</w:t>
-      </w:r>
-      <w:r>
-        <w:t xml:space="preserve"> celery stalks, sliced</w:t>
-      </w:r>
-      <w:r>
-        <w:t xml:space="preserve"> using thin mandolin slicer</w:t>
-      </w:r>
-    </w:p>
-    <w:p>
-      <w:pPr>
-        <w:spacing w:after="0" w:line="240" w:lineRule="auto"/>
-      </w:pPr>
-      <w:r>
-        <w:t xml:space="preserve">4 </w:t>
-      </w:r>
-      <w:r>
-        <w:t xml:space="preserve">large </w:t>
-      </w:r>
-      <w:r>
-        <w:t>shallots, minced</w:t>
-      </w:r>
-      <w:r>
-        <w:t xml:space="preserve"> using small mandolin dicer</w:t>
-      </w:r>
-    </w:p>
-    <w:p>
-      <w:pPr>
-        <w:spacing w:after="0" w:line="240" w:lineRule="auto"/>
-      </w:pPr>
-      <w:r>
-        <w:t>3</w:t>
-      </w:r>
-      <w:r>
-        <w:t xml:space="preserve"> garlic cloves, minced</w:t>
-      </w:r>
-    </w:p>
-    <w:p>
-      <w:pPr>
-        <w:spacing w:after="0" w:line="240" w:lineRule="auto"/>
-      </w:pPr>
-      <w:r>
-        <w:t>Coarse salt and ground pepper</w:t>
-      </w:r>
-    </w:p>
-    <w:p>
-      <w:pPr>
-        <w:spacing w:after="0" w:line="240" w:lineRule="auto"/>
-      </w:pPr>
-      <w:r>
-        <w:t xml:space="preserve">¾ </w:t>
-      </w:r>
-      <w:r>
-        <w:t>cup grape juice</w:t>
-      </w:r>
-      <w:r>
-        <w:t xml:space="preserve"> plus </w:t>
-      </w:r>
-      <w:r>
-        <w:t>2 T white wine vinegar</w:t>
-      </w:r>
-    </w:p>
-    <w:p>
-      <w:pPr>
-        <w:spacing w:after="0" w:line="240" w:lineRule="auto"/>
-      </w:pPr>
-      <w:r>
-        <w:t xml:space="preserve">¾ </w:t>
-      </w:r>
-      <w:r>
-        <w:t>cup parsley, chopped</w:t>
-      </w:r>
-    </w:p>
-    <w:p>
-      <w:pPr>
-        <w:spacing w:after="0" w:line="240" w:lineRule="auto"/>
-      </w:pPr>
-      <w:r>
-        <w:t>4</w:t>
-      </w:r>
-      <w:r>
-        <w:t xml:space="preserve"> large eggs, lightly beaten</w:t>
-      </w:r>
-    </w:p>
-    <w:p>
-      <w:pPr>
-        <w:spacing w:after="0" w:line="240" w:lineRule="auto"/>
-      </w:pPr>
-      <w:r>
-        <w:t>24</w:t>
-      </w:r>
-      <w:r>
-        <w:t xml:space="preserve"> oz </w:t>
-      </w:r>
-      <w:r>
-        <w:t>chicken</w:t>
-      </w:r>
-      <w:r>
-        <w:t xml:space="preserve"> </w:t>
-      </w:r>
-      <w:r>
-        <w:t>broth</w:t>
-      </w:r>
-    </w:p>
+    </w:p>
+    <w:tbl>
+      <w:tblPr>
+        <w:tblStyle w:val="TableGrid"/>
+        <w:tblW w:w="0" w:type="auto"/>
+        <w:tblInd w:w="720" w:type="dxa"/>
+        <w:tblLook w:val="04A0" w:firstRow="1" w:lastRow="0" w:firstColumn="1" w:lastColumn="0" w:noHBand="0" w:noVBand="1"/>
+      </w:tblPr>
+      <w:tblGrid>
+        <w:gridCol w:w="5035"/>
+        <w:gridCol w:w="5035"/>
+      </w:tblGrid>
+      <w:tr>
+        <w:tc>
+          <w:tcPr>
+            <w:tcW w:w="5395" w:type="dxa"/>
+          </w:tcPr>
+          <w:p>
+            <w:r>
+              <w:t>1 and a half loaves of country white bread</w:t>
+            </w:r>
+          </w:p>
+          <w:p>
+            <w:r>
+              <w:t>6T butter plus more for the dish</w:t>
+            </w:r>
+          </w:p>
+          <w:p>
+            <w:r>
+              <w:t xml:space="preserve">6 celery stalks, sliced using thin mandolin </w:t>
+            </w:r>
+            <w:proofErr w:type="gramStart"/>
+            <w:r>
+              <w:t>slicer</w:t>
+            </w:r>
+            <w:proofErr w:type="gramEnd"/>
+          </w:p>
+          <w:p>
+            <w:r>
+              <w:t xml:space="preserve">4 large shallots, minced using small mandolin </w:t>
+            </w:r>
+            <w:proofErr w:type="gramStart"/>
+            <w:r>
+              <w:t>dicer</w:t>
+            </w:r>
+            <w:proofErr w:type="gramEnd"/>
+          </w:p>
+          <w:p>
+            <w:r>
+              <w:t>3 garlic cloves, minced</w:t>
+            </w:r>
+          </w:p>
+          <w:p>
+            <w:r>
+              <w:t>Coarse salt and ground pepper</w:t>
+            </w:r>
+          </w:p>
+          <w:p>
+            <w:r>
+              <w:t>1 cup white wine</w:t>
+            </w:r>
+          </w:p>
+          <w:p>
+            <w:r>
+              <w:t>¾ cup parsley, chopped</w:t>
+            </w:r>
+          </w:p>
+          <w:p>
+            <w:r>
+              <w:t>4 large eggs, lightly beaten</w:t>
+            </w:r>
+          </w:p>
+          <w:p>
+            <w:r>
+              <w:t>24 oz chicken broth</w:t>
+            </w:r>
+          </w:p>
+          <w:p/>
+        </w:tc>
+        <w:tc>
+          <w:tcPr>
+            <w:tcW w:w="5395" w:type="dxa"/>
+          </w:tcPr>
+          <w:p>
+            <w:r>
+              <w:t>¾ loaf GF bread</w:t>
+            </w:r>
+          </w:p>
+          <w:p>
+            <w:r>
+              <w:t>3</w:t>
+            </w:r>
+            <w:r>
+              <w:t>T butter plus more for the dish</w:t>
+            </w:r>
+          </w:p>
+          <w:p>
+            <w:r>
+              <w:t>3</w:t>
+            </w:r>
+            <w:r>
+              <w:t xml:space="preserve"> celery stalks, sliced using thin mandolin slicer</w:t>
+            </w:r>
+          </w:p>
+          <w:p>
+            <w:r>
+              <w:t>2</w:t>
+            </w:r>
+            <w:r>
+              <w:t xml:space="preserve"> large shallots, minced using small mandolin </w:t>
+            </w:r>
+            <w:proofErr w:type="gramStart"/>
+            <w:r>
+              <w:t>dicer</w:t>
+            </w:r>
+            <w:proofErr w:type="gramEnd"/>
+          </w:p>
+          <w:p>
+            <w:r>
+              <w:t>2</w:t>
+            </w:r>
+            <w:r>
+              <w:t xml:space="preserve"> garlic cloves, minced</w:t>
+            </w:r>
+          </w:p>
+          <w:p>
+            <w:r>
+              <w:t>Coarse salt and ground pepper</w:t>
+            </w:r>
+          </w:p>
+          <w:p>
+            <w:r>
+              <w:t>1</w:t>
+            </w:r>
+            <w:r>
+              <w:t>/2</w:t>
+            </w:r>
+            <w:r>
+              <w:t xml:space="preserve"> </w:t>
+            </w:r>
+            <w:proofErr w:type="gramStart"/>
+            <w:r>
+              <w:t>cup</w:t>
+            </w:r>
+            <w:proofErr w:type="gramEnd"/>
+            <w:r>
+              <w:t xml:space="preserve"> white wine</w:t>
+            </w:r>
+          </w:p>
+          <w:p>
+            <w:r>
+              <w:t>2/3</w:t>
+            </w:r>
+            <w:r>
+              <w:t xml:space="preserve"> cup parsley, chopped</w:t>
+            </w:r>
+          </w:p>
+          <w:p>
+            <w:r>
+              <w:t>2</w:t>
+            </w:r>
+            <w:r>
+              <w:t xml:space="preserve"> large eggs, lightly beaten</w:t>
+            </w:r>
+          </w:p>
+          <w:p>
+            <w:r>
+              <w:t>12</w:t>
+            </w:r>
+            <w:r>
+              <w:t xml:space="preserve"> oz chicken broth</w:t>
+            </w:r>
+          </w:p>
+          <w:p/>
+        </w:tc>
+      </w:tr>
+    </w:tbl>
     <w:p>
       <w:pPr>
         <w:spacing w:after="0" w:line="240" w:lineRule="auto"/>
@@ -3687,7 +3978,19 @@
         <w:rPr>
           <w:rFonts w:ascii="Calibri" w:eastAsia="Calibri" w:hAnsi="Calibri" w:cs="Times New Roman"/>
         </w:rPr>
-        <w:t xml:space="preserve">  Make sure to use a lined pan, as a metal one can react with all the acid in the mix.</w:t>
+        <w:t xml:space="preserve">  Make sure to use a </w:t>
+      </w:r>
+      <w:r>
+        <w:rPr>
+          <w:rFonts w:ascii="Calibri" w:eastAsia="Calibri" w:hAnsi="Calibri" w:cs="Times New Roman"/>
+        </w:rPr>
+        <w:t>stainless</w:t>
+      </w:r>
+      <w:r>
+        <w:rPr>
+          <w:rFonts w:ascii="Calibri" w:eastAsia="Calibri" w:hAnsi="Calibri" w:cs="Times New Roman"/>
+        </w:rPr>
+        <w:t xml:space="preserve"> pan, as a metal one can react with all the acid in the mix.</w:t>
       </w:r>
     </w:p>
     <w:p>
@@ -4852,155 +5155,209 @@
     </w:p>
     <w:p>
       <w:pPr>
+        <w:spacing w:after="0" w:line="240" w:lineRule="auto"/>
+      </w:pPr>
+    </w:p>
+    <w:p>
+      <w:pPr>
+        <w:spacing w:after="0" w:line="240" w:lineRule="auto"/>
+      </w:pPr>
+    </w:p>
+    <w:p>
+      <w:pPr>
+        <w:spacing w:after="0" w:line="240" w:lineRule="auto"/>
+        <w:rPr>
+          <w:b/>
+          <w:highlight w:val="yellow"/>
+          <w:u w:val="single"/>
+        </w:rPr>
+      </w:pPr>
+      <w:r>
+        <w:rPr>
+          <w:b/>
+          <w:highlight w:val="yellow"/>
+          <w:u w:val="single"/>
+        </w:rPr>
+        <w:lastRenderedPageBreak/>
+        <w:t>Whipped Cream made the Right Way</w:t>
+      </w:r>
+    </w:p>
+    <w:p>
+      <w:pPr>
+        <w:spacing w:after="0" w:line="240" w:lineRule="auto"/>
+      </w:pPr>
+      <w:r>
+        <w:tab/>
+        <w:t>4 cups heavy cream</w:t>
+      </w:r>
+    </w:p>
+    <w:p>
+      <w:pPr>
+        <w:spacing w:after="0" w:line="240" w:lineRule="auto"/>
+      </w:pPr>
+      <w:r>
+        <w:tab/>
+        <w:t>2 cups powdered sugar</w:t>
+      </w:r>
+    </w:p>
+    <w:p>
+      <w:pPr>
+        <w:spacing w:after="0" w:line="240" w:lineRule="auto"/>
+      </w:pPr>
+      <w:r>
+        <w:tab/>
+        <w:t>1-1/2 to 2 Tbsp vanilla extract</w:t>
+      </w:r>
+    </w:p>
+    <w:p>
+      <w:pPr>
+        <w:spacing w:after="0" w:line="240" w:lineRule="auto"/>
+      </w:pPr>
+      <w:r>
+        <w:tab/>
+        <w:t>Pinch of salt</w:t>
+      </w:r>
+    </w:p>
+    <w:p>
+      <w:pPr>
+        <w:spacing w:after="0" w:line="240" w:lineRule="auto"/>
+      </w:pPr>
+    </w:p>
+    <w:p>
+      <w:pPr>
+        <w:pStyle w:val="ListParagraph"/>
+        <w:numPr>
+          <w:ilvl w:val="0"/>
+          <w:numId w:val="47"/>
+        </w:numPr>
+        <w:spacing w:after="0" w:line="240" w:lineRule="auto"/>
+      </w:pPr>
+      <w:r>
+        <w:t>Using stand mixer….add heavy cream….start slowly and work up to medium high</w:t>
+      </w:r>
+    </w:p>
+    <w:p>
+      <w:pPr>
+        <w:pStyle w:val="ListParagraph"/>
+        <w:numPr>
+          <w:ilvl w:val="0"/>
+          <w:numId w:val="47"/>
+        </w:numPr>
+        <w:spacing w:after="0" w:line="240" w:lineRule="auto"/>
+      </w:pPr>
+      <w:r>
+        <w:t>When faint trails are left, then begin to add powdered sugar</w:t>
+      </w:r>
+    </w:p>
+    <w:p>
+      <w:pPr>
+        <w:pStyle w:val="ListParagraph"/>
+        <w:numPr>
+          <w:ilvl w:val="0"/>
+          <w:numId w:val="47"/>
+        </w:numPr>
+        <w:spacing w:after="0" w:line="240" w:lineRule="auto"/>
+      </w:pPr>
+      <w:r>
+        <w:t>Once all sugar is in, add vanilla and salt</w:t>
+      </w:r>
+    </w:p>
+    <w:p>
+      <w:pPr>
+        <w:pStyle w:val="ListParagraph"/>
+        <w:numPr>
+          <w:ilvl w:val="0"/>
+          <w:numId w:val="47"/>
+        </w:numPr>
+        <w:spacing w:after="0" w:line="240" w:lineRule="auto"/>
+      </w:pPr>
+      <w:r>
+        <w:t>Keep going until it holds texture….rather thick….take it to 11.</w:t>
+      </w:r>
+    </w:p>
+    <w:p>
+      <w:pPr>
+        <w:pStyle w:val="ListParagraph"/>
+        <w:numPr>
+          <w:ilvl w:val="0"/>
+          <w:numId w:val="47"/>
+        </w:numPr>
+        <w:spacing w:after="0" w:line="240" w:lineRule="auto"/>
+      </w:pPr>
+      <w:r>
+        <w:t>Once it is “sturdy” it will last in the fridge and slowly melt over warm desserts….spatula should sand up in it.</w:t>
+      </w:r>
+    </w:p>
+    <w:p>
+      <w:pPr>
         <w:pStyle w:val="ListParagraph"/>
         <w:spacing w:after="0" w:line="240" w:lineRule="auto"/>
         <w:ind w:left="1440"/>
-        <w:rPr>
-          <w:rFonts w:ascii="Calibri" w:eastAsia="Calibri" w:hAnsi="Calibri" w:cs="Times New Roman"/>
-        </w:rPr>
-      </w:pPr>
-      <w:r>
         <w:rPr>
           <w:rFonts w:ascii="Calibri" w:eastAsia="Calibri" w:hAnsi="Calibri" w:cs="Times New Roman"/>
           <w:noProof/>
         </w:rPr>
-        <w:lastRenderedPageBreak/>
-        <w:drawing>
-          <wp:inline distT="0" distB="0" distL="0" distR="0" wp14:anchorId="5D7FD186" wp14:editId="1737E2F4">
-            <wp:extent cx="5634532" cy="3371850"/>
-            <wp:effectExtent l="0" t="0" r="4445" b="0"/>
-            <wp:docPr id="2" name="Picture 2" descr="Graphical user interface, text, application, email&#10;&#10;Description automatically generated"/>
-            <wp:cNvGraphicFramePr>
-              <a:graphicFrameLocks xmlns:a="http://schemas.openxmlformats.org/drawingml/2006/main" noChangeAspect="1"/>
-            </wp:cNvGraphicFramePr>
-            <a:graphic xmlns:a="http://schemas.openxmlformats.org/drawingml/2006/main">
-              <a:graphicData uri="http://schemas.openxmlformats.org/drawingml/2006/picture">
-                <pic:pic xmlns:pic="http://schemas.openxmlformats.org/drawingml/2006/picture">
-                  <pic:nvPicPr>
-                    <pic:cNvPr id="2" name="Picture 2" descr="Graphical user interface, text, application, email&#10;&#10;Description automatically generated"/>
-                    <pic:cNvPicPr/>
-                  </pic:nvPicPr>
-                  <pic:blipFill>
-                    <a:blip r:embed="rId18"/>
-                    <a:stretch>
-                      <a:fillRect/>
-                    </a:stretch>
-                  </pic:blipFill>
-                  <pic:spPr>
-                    <a:xfrm>
-                      <a:off x="0" y="0"/>
-                      <a:ext cx="5637095" cy="3373384"/>
-                    </a:xfrm>
-                    <a:prstGeom prst="rect">
-                      <a:avLst/>
-                    </a:prstGeom>
-                  </pic:spPr>
-                </pic:pic>
-              </a:graphicData>
-            </a:graphic>
-          </wp:inline>
-        </w:drawing>
-      </w:r>
+      </w:pPr>
     </w:p>
     <w:p>
       <w:pPr>
         <w:pStyle w:val="ListParagraph"/>
         <w:spacing w:after="0" w:line="240" w:lineRule="auto"/>
         <w:ind w:left="1440"/>
-        <w:rPr>
-          <w:rFonts w:ascii="Calibri" w:eastAsia="Calibri" w:hAnsi="Calibri" w:cs="Times New Roman"/>
-        </w:rPr>
-      </w:pPr>
-      <w:r>
         <w:rPr>
           <w:rFonts w:ascii="Calibri" w:eastAsia="Calibri" w:hAnsi="Calibri" w:cs="Times New Roman"/>
           <w:noProof/>
         </w:rPr>
-        <w:drawing>
-          <wp:inline distT="0" distB="0" distL="0" distR="0" wp14:anchorId="587B67BB" wp14:editId="28350C8D">
-            <wp:extent cx="5524500" cy="2781177"/>
-            <wp:effectExtent l="0" t="0" r="0" b="635"/>
-            <wp:docPr id="3" name="Picture 3" descr="Graphical user interface, text, application&#10;&#10;Description automatically generated"/>
-            <wp:cNvGraphicFramePr>
-              <a:graphicFrameLocks xmlns:a="http://schemas.openxmlformats.org/drawingml/2006/main" noChangeAspect="1"/>
-            </wp:cNvGraphicFramePr>
-            <a:graphic xmlns:a="http://schemas.openxmlformats.org/drawingml/2006/main">
-              <a:graphicData uri="http://schemas.openxmlformats.org/drawingml/2006/picture">
-                <pic:pic xmlns:pic="http://schemas.openxmlformats.org/drawingml/2006/picture">
-                  <pic:nvPicPr>
-                    <pic:cNvPr id="3" name="Picture 3" descr="Graphical user interface, text, application&#10;&#10;Description automatically generated"/>
-                    <pic:cNvPicPr/>
-                  </pic:nvPicPr>
-                  <pic:blipFill>
-                    <a:blip r:embed="rId19"/>
-                    <a:stretch>
-                      <a:fillRect/>
-                    </a:stretch>
-                  </pic:blipFill>
-                  <pic:spPr>
-                    <a:xfrm>
-                      <a:off x="0" y="0"/>
-                      <a:ext cx="5538473" cy="2788211"/>
-                    </a:xfrm>
-                    <a:prstGeom prst="rect">
-                      <a:avLst/>
-                    </a:prstGeom>
-                  </pic:spPr>
-                </pic:pic>
-              </a:graphicData>
-            </a:graphic>
-          </wp:inline>
-        </w:drawing>
-      </w:r>
+      </w:pPr>
     </w:p>
     <w:p>
       <w:pPr>
         <w:pStyle w:val="ListParagraph"/>
         <w:spacing w:after="0" w:line="240" w:lineRule="auto"/>
         <w:ind w:left="1440"/>
-      </w:pPr>
-      <w:r>
         <w:rPr>
           <w:rFonts w:ascii="Calibri" w:eastAsia="Calibri" w:hAnsi="Calibri" w:cs="Times New Roman"/>
           <w:noProof/>
         </w:rPr>
-        <w:lastRenderedPageBreak/>
-        <w:drawing>
-          <wp:inline distT="0" distB="0" distL="0" distR="0" wp14:anchorId="62FD70A0" wp14:editId="2FD68EAE">
-            <wp:extent cx="5944430" cy="4239217"/>
-            <wp:effectExtent l="0" t="0" r="0" b="9525"/>
-            <wp:docPr id="4" name="Picture 4" descr="A picture containing doughnut, pastry, vegetable&#10;&#10;Description automatically generated"/>
-            <wp:cNvGraphicFramePr>
-              <a:graphicFrameLocks xmlns:a="http://schemas.openxmlformats.org/drawingml/2006/main" noChangeAspect="1"/>
-            </wp:cNvGraphicFramePr>
-            <a:graphic xmlns:a="http://schemas.openxmlformats.org/drawingml/2006/main">
-              <a:graphicData uri="http://schemas.openxmlformats.org/drawingml/2006/picture">
-                <pic:pic xmlns:pic="http://schemas.openxmlformats.org/drawingml/2006/picture">
-                  <pic:nvPicPr>
-                    <pic:cNvPr id="4" name="Picture 4" descr="A picture containing doughnut, pastry, vegetable&#10;&#10;Description automatically generated"/>
-                    <pic:cNvPicPr/>
-                  </pic:nvPicPr>
-                  <pic:blipFill>
-                    <a:blip r:embed="rId20"/>
-                    <a:stretch>
-                      <a:fillRect/>
-                    </a:stretch>
-                  </pic:blipFill>
-                  <pic:spPr>
-                    <a:xfrm>
-                      <a:off x="0" y="0"/>
-                      <a:ext cx="5944430" cy="4239217"/>
-                    </a:xfrm>
-                    <a:prstGeom prst="rect">
-                      <a:avLst/>
-                    </a:prstGeom>
-                  </pic:spPr>
-                </pic:pic>
-              </a:graphicData>
-            </a:graphic>
-          </wp:inline>
-        </w:drawing>
-      </w:r>
+      </w:pPr>
+    </w:p>
+    <w:p>
+      <w:pPr>
+        <w:pStyle w:val="ListParagraph"/>
+        <w:spacing w:after="0" w:line="240" w:lineRule="auto"/>
+        <w:ind w:left="1440"/>
+        <w:rPr>
+          <w:rFonts w:ascii="Calibri" w:eastAsia="Calibri" w:hAnsi="Calibri" w:cs="Times New Roman"/>
+          <w:noProof/>
+        </w:rPr>
+      </w:pPr>
+    </w:p>
+    <w:p>
+      <w:pPr>
+        <w:pStyle w:val="ListParagraph"/>
+        <w:spacing w:after="0" w:line="240" w:lineRule="auto"/>
+        <w:ind w:left="1440"/>
+        <w:rPr>
+          <w:rFonts w:ascii="Calibri" w:eastAsia="Calibri" w:hAnsi="Calibri" w:cs="Times New Roman"/>
+        </w:rPr>
+      </w:pPr>
+    </w:p>
+    <w:p>
+      <w:pPr>
+        <w:pStyle w:val="ListParagraph"/>
+        <w:spacing w:after="0" w:line="240" w:lineRule="auto"/>
+        <w:ind w:left="1440"/>
+        <w:rPr>
+          <w:rFonts w:ascii="Calibri" w:eastAsia="Calibri" w:hAnsi="Calibri" w:cs="Times New Roman"/>
+        </w:rPr>
+      </w:pPr>
+    </w:p>
+    <w:p>
+      <w:pPr>
+        <w:pStyle w:val="ListParagraph"/>
+        <w:spacing w:after="0" w:line="240" w:lineRule="auto"/>
+        <w:ind w:left="1440"/>
+      </w:pPr>
       <w:r>
         <w:rPr>
           <w:rFonts w:ascii="Calibri" w:eastAsia="Calibri" w:hAnsi="Calibri" w:cs="Times New Roman"/>
@@ -7509,6 +7866,9 @@
         </w:numPr>
         <w:spacing w:before="240" w:after="0" w:line="240" w:lineRule="auto"/>
       </w:pPr>
+      <w:r>
+        <w:t>Dinner was very good.  Carrot cream sauce and gravy were too thick…try cutting the amount of thickening GF flour in half….it may thicken more like corn starch.</w:t>
+      </w:r>
     </w:p>
     <w:p/>
     <w:p>
@@ -7603,6 +7963,9 @@
         <w:spacing w:after="0" w:line="240" w:lineRule="auto"/>
       </w:pPr>
       <w:r>
+        <w:rPr>
+          <w:noProof/>
+        </w:rPr>
         <w:drawing>
           <wp:inline distT="0" distB="0" distL="0" distR="0" wp14:anchorId="2A12C5D8" wp14:editId="7CC4143B">
             <wp:extent cx="6858000" cy="4737735"/>
@@ -7619,7 +7982,7 @@
                     <pic:cNvPicPr/>
                   </pic:nvPicPr>
                   <pic:blipFill>
-                    <a:blip r:embed="rId21"/>
+                    <a:blip r:embed="rId18"/>
                     <a:stretch>
                       <a:fillRect/>
                     </a:stretch>
@@ -8215,16 +8578,6 @@
     <w:p>
       <w:pPr>
         <w:spacing w:after="0" w:line="240" w:lineRule="auto"/>
-      </w:pPr>
-    </w:p>
-    <w:p>
-      <w:pPr>
-        <w:spacing w:after="0" w:line="240" w:lineRule="auto"/>
-      </w:pPr>
-    </w:p>
-    <w:p>
-      <w:pPr>
-        <w:spacing w:after="0" w:line="240" w:lineRule="auto"/>
         <w:rPr>
           <w:b/>
           <w:u w:val="single"/>
@@ -8246,11 +8599,10 @@
         <w:rPr>
           <w:noProof/>
         </w:rPr>
-        <w:lastRenderedPageBreak/>
         <w:drawing>
-          <wp:inline distT="0" distB="0" distL="0" distR="0" wp14:anchorId="0F5EF6A3" wp14:editId="492874E0">
-            <wp:extent cx="6858000" cy="4104640"/>
-            <wp:effectExtent l="0" t="0" r="0" b="0"/>
+          <wp:inline distT="0" distB="0" distL="0" distR="0" wp14:anchorId="0F5EF6A3" wp14:editId="5DB914D8">
+            <wp:extent cx="3675888" cy="2200087"/>
+            <wp:effectExtent l="0" t="0" r="1270" b="0"/>
             <wp:docPr id="1" name="Picture 1"/>
             <wp:cNvGraphicFramePr>
               <a:graphicFrameLocks xmlns:a="http://schemas.openxmlformats.org/drawingml/2006/main" noChangeAspect="1"/>
@@ -8263,7 +8615,7 @@
                     <pic:cNvPicPr/>
                   </pic:nvPicPr>
                   <pic:blipFill>
-                    <a:blip r:embed="rId22"/>
+                    <a:blip r:embed="rId19"/>
                     <a:stretch>
                       <a:fillRect/>
                     </a:stretch>
@@ -8271,7 +8623,7 @@
                   <pic:spPr>
                     <a:xfrm>
                       <a:off x="0" y="0"/>
-                      <a:ext cx="6858000" cy="4104640"/>
+                      <a:ext cx="3684610" cy="2205307"/>
                     </a:xfrm>
                     <a:prstGeom prst="rect">
                       <a:avLst/>
@@ -8622,7 +8974,7 @@
           <w:u w:val="none"/>
         </w:rPr>
       </w:pPr>
-      <w:hyperlink r:id="rId23" w:history="1">
+      <w:hyperlink r:id="rId20" w:history="1">
         <w:r>
           <w:rPr>
             <w:rStyle w:val="Hyperlink"/>
@@ -8666,7 +9018,7 @@
       </w:pPr>
     </w:p>
     <w:sectPr>
-      <w:footerReference w:type="default" r:id="rId24"/>
+      <w:footerReference w:type="default" r:id="rId21"/>
       <w:pgSz w:w="12240" w:h="15840"/>
       <w:pgMar w:top="720" w:right="720" w:bottom="720" w:left="720" w:header="720" w:footer="720" w:gutter="0"/>
       <w:cols w:space="720"/>
@@ -8720,7 +9072,7 @@
       <w:rPr>
         <w:noProof/>
       </w:rPr>
-      <w:t>11/24/2025 16:39</w:t>
+      <w:t>11/30/2025 02:57</w:t>
     </w:r>
     <w:r>
       <w:fldChar w:fldCharType="end"/>
@@ -12565,6 +12917,92 @@
     </w:lvl>
   </w:abstractNum>
   <w:abstractNum w:abstractNumId="35" w15:restartNumberingAfterBreak="0">
+    <w:nsid w:val="62731B71"/>
+    <w:multiLevelType w:val="hybridMultilevel"/>
+    <w:tmpl w:val="092AE4F0"/>
+    <w:lvl w:ilvl="0" w:tplc="0409000F">
+      <w:start w:val="1"/>
+      <w:numFmt w:val="decimal"/>
+      <w:lvlText w:val="%1."/>
+      <w:lvlJc w:val="left"/>
+      <w:pPr>
+        <w:ind w:left="720" w:hanging="360"/>
+      </w:pPr>
+    </w:lvl>
+    <w:lvl w:ilvl="1" w:tplc="04090019" w:tentative="1">
+      <w:start w:val="1"/>
+      <w:numFmt w:val="lowerLetter"/>
+      <w:lvlText w:val="%2."/>
+      <w:lvlJc w:val="left"/>
+      <w:pPr>
+        <w:ind w:left="1440" w:hanging="360"/>
+      </w:pPr>
+    </w:lvl>
+    <w:lvl w:ilvl="2" w:tplc="0409001B" w:tentative="1">
+      <w:start w:val="1"/>
+      <w:numFmt w:val="lowerRoman"/>
+      <w:lvlText w:val="%3."/>
+      <w:lvlJc w:val="right"/>
+      <w:pPr>
+        <w:ind w:left="2160" w:hanging="180"/>
+      </w:pPr>
+    </w:lvl>
+    <w:lvl w:ilvl="3" w:tplc="0409000F" w:tentative="1">
+      <w:start w:val="1"/>
+      <w:numFmt w:val="decimal"/>
+      <w:lvlText w:val="%4."/>
+      <w:lvlJc w:val="left"/>
+      <w:pPr>
+        <w:ind w:left="2880" w:hanging="360"/>
+      </w:pPr>
+    </w:lvl>
+    <w:lvl w:ilvl="4" w:tplc="04090019" w:tentative="1">
+      <w:start w:val="1"/>
+      <w:numFmt w:val="lowerLetter"/>
+      <w:lvlText w:val="%5."/>
+      <w:lvlJc w:val="left"/>
+      <w:pPr>
+        <w:ind w:left="3600" w:hanging="360"/>
+      </w:pPr>
+    </w:lvl>
+    <w:lvl w:ilvl="5" w:tplc="0409001B" w:tentative="1">
+      <w:start w:val="1"/>
+      <w:numFmt w:val="lowerRoman"/>
+      <w:lvlText w:val="%6."/>
+      <w:lvlJc w:val="right"/>
+      <w:pPr>
+        <w:ind w:left="4320" w:hanging="180"/>
+      </w:pPr>
+    </w:lvl>
+    <w:lvl w:ilvl="6" w:tplc="0409000F" w:tentative="1">
+      <w:start w:val="1"/>
+      <w:numFmt w:val="decimal"/>
+      <w:lvlText w:val="%7."/>
+      <w:lvlJc w:val="left"/>
+      <w:pPr>
+        <w:ind w:left="5040" w:hanging="360"/>
+      </w:pPr>
+    </w:lvl>
+    <w:lvl w:ilvl="7" w:tplc="04090019" w:tentative="1">
+      <w:start w:val="1"/>
+      <w:numFmt w:val="lowerLetter"/>
+      <w:lvlText w:val="%8."/>
+      <w:lvlJc w:val="left"/>
+      <w:pPr>
+        <w:ind w:left="5760" w:hanging="360"/>
+      </w:pPr>
+    </w:lvl>
+    <w:lvl w:ilvl="8" w:tplc="0409001B" w:tentative="1">
+      <w:start w:val="1"/>
+      <w:numFmt w:val="lowerRoman"/>
+      <w:lvlText w:val="%9."/>
+      <w:lvlJc w:val="right"/>
+      <w:pPr>
+        <w:ind w:left="6480" w:hanging="180"/>
+      </w:pPr>
+    </w:lvl>
+  </w:abstractNum>
+  <w:abstractNum w:abstractNumId="36" w15:restartNumberingAfterBreak="0">
     <w:nsid w:val="631B60B7"/>
     <w:multiLevelType w:val="hybridMultilevel"/>
     <w:tmpl w:val="6CAA37D0"/>
@@ -12677,7 +13115,7 @@
       </w:pPr>
     </w:lvl>
   </w:abstractNum>
-  <w:abstractNum w:abstractNumId="36" w15:restartNumberingAfterBreak="0">
+  <w:abstractNum w:abstractNumId="37" w15:restartNumberingAfterBreak="0">
     <w:nsid w:val="67E63633"/>
     <w:multiLevelType w:val="hybridMultilevel"/>
     <w:tmpl w:val="1AC08070"/>
@@ -12790,7 +13228,7 @@
       </w:rPr>
     </w:lvl>
   </w:abstractNum>
-  <w:abstractNum w:abstractNumId="37" w15:restartNumberingAfterBreak="0">
+  <w:abstractNum w:abstractNumId="38" w15:restartNumberingAfterBreak="0">
     <w:nsid w:val="6A0F1B70"/>
     <w:multiLevelType w:val="hybridMultilevel"/>
     <w:tmpl w:val="34E6E5D6"/>
@@ -12876,7 +13314,7 @@
       </w:pPr>
     </w:lvl>
   </w:abstractNum>
-  <w:abstractNum w:abstractNumId="38" w15:restartNumberingAfterBreak="0">
+  <w:abstractNum w:abstractNumId="39" w15:restartNumberingAfterBreak="0">
     <w:nsid w:val="714D58A0"/>
     <w:multiLevelType w:val="hybridMultilevel"/>
     <w:tmpl w:val="72FCA0E6"/>
@@ -12962,7 +13400,7 @@
       </w:pPr>
     </w:lvl>
   </w:abstractNum>
-  <w:abstractNum w:abstractNumId="39" w15:restartNumberingAfterBreak="0">
+  <w:abstractNum w:abstractNumId="40" w15:restartNumberingAfterBreak="0">
     <w:nsid w:val="71CB5AAD"/>
     <w:multiLevelType w:val="hybridMultilevel"/>
     <w:tmpl w:val="DEA024DA"/>
@@ -13075,7 +13513,7 @@
       </w:rPr>
     </w:lvl>
   </w:abstractNum>
-  <w:abstractNum w:abstractNumId="40" w15:restartNumberingAfterBreak="0">
+  <w:abstractNum w:abstractNumId="41" w15:restartNumberingAfterBreak="0">
     <w:nsid w:val="72420F6C"/>
     <w:multiLevelType w:val="multilevel"/>
     <w:tmpl w:val="C9122A30"/>
@@ -13188,7 +13626,7 @@
       </w:pPr>
     </w:lvl>
   </w:abstractNum>
-  <w:abstractNum w:abstractNumId="41" w15:restartNumberingAfterBreak="0">
+  <w:abstractNum w:abstractNumId="42" w15:restartNumberingAfterBreak="0">
     <w:nsid w:val="74570275"/>
     <w:multiLevelType w:val="hybridMultilevel"/>
     <w:tmpl w:val="C2ACFB48"/>
@@ -13301,7 +13739,7 @@
       </w:rPr>
     </w:lvl>
   </w:abstractNum>
-  <w:abstractNum w:abstractNumId="42" w15:restartNumberingAfterBreak="0">
+  <w:abstractNum w:abstractNumId="43" w15:restartNumberingAfterBreak="0">
     <w:nsid w:val="79FF0E94"/>
     <w:multiLevelType w:val="hybridMultilevel"/>
     <w:tmpl w:val="D4E8713A"/>
@@ -13387,7 +13825,7 @@
       </w:pPr>
     </w:lvl>
   </w:abstractNum>
-  <w:abstractNum w:abstractNumId="43" w15:restartNumberingAfterBreak="0">
+  <w:abstractNum w:abstractNumId="44" w15:restartNumberingAfterBreak="0">
     <w:nsid w:val="7B293404"/>
     <w:multiLevelType w:val="hybridMultilevel"/>
     <w:tmpl w:val="93209744"/>
@@ -13500,7 +13938,7 @@
       </w:pPr>
     </w:lvl>
   </w:abstractNum>
-  <w:abstractNum w:abstractNumId="44" w15:restartNumberingAfterBreak="0">
+  <w:abstractNum w:abstractNumId="45" w15:restartNumberingAfterBreak="0">
     <w:nsid w:val="7B8C7E09"/>
     <w:multiLevelType w:val="hybridMultilevel"/>
     <w:tmpl w:val="CD34F022"/>
@@ -13613,7 +14051,7 @@
       </w:rPr>
     </w:lvl>
   </w:abstractNum>
-  <w:abstractNum w:abstractNumId="45" w15:restartNumberingAfterBreak="0">
+  <w:abstractNum w:abstractNumId="46" w15:restartNumberingAfterBreak="0">
     <w:nsid w:val="7F861D1C"/>
     <w:multiLevelType w:val="hybridMultilevel"/>
     <w:tmpl w:val="07CED9EA"/>
@@ -13739,7 +14177,7 @@
     <w:abstractNumId w:val="5"/>
   </w:num>
   <w:num w:numId="5" w16cid:durableId="1019703483">
-    <w:abstractNumId w:val="36"/>
+    <w:abstractNumId w:val="37"/>
   </w:num>
   <w:num w:numId="6" w16cid:durableId="317658725">
     <w:abstractNumId w:val="17"/>
@@ -13751,13 +14189,13 @@
     <w:abstractNumId w:val="24"/>
   </w:num>
   <w:num w:numId="9" w16cid:durableId="15010657">
-    <w:abstractNumId w:val="45"/>
+    <w:abstractNumId w:val="46"/>
   </w:num>
   <w:num w:numId="10" w16cid:durableId="2071462477">
     <w:abstractNumId w:val="25"/>
   </w:num>
   <w:num w:numId="11" w16cid:durableId="1283226131">
-    <w:abstractNumId w:val="35"/>
+    <w:abstractNumId w:val="36"/>
   </w:num>
   <w:num w:numId="12" w16cid:durableId="2051764320">
     <w:abstractNumId w:val="31"/>
@@ -13769,7 +14207,7 @@
     <w:abstractNumId w:val="30"/>
   </w:num>
   <w:num w:numId="15" w16cid:durableId="2072728743">
-    <w:abstractNumId w:val="41"/>
+    <w:abstractNumId w:val="42"/>
   </w:num>
   <w:num w:numId="16" w16cid:durableId="1631478587">
     <w:abstractNumId w:val="18"/>
@@ -13781,7 +14219,7 @@
     <w:abstractNumId w:val="23"/>
   </w:num>
   <w:num w:numId="19" w16cid:durableId="1815179683">
-    <w:abstractNumId w:val="43"/>
+    <w:abstractNumId w:val="44"/>
   </w:num>
   <w:num w:numId="20" w16cid:durableId="828247891">
     <w:abstractNumId w:val="19"/>
@@ -13799,7 +14237,7 @@
     <w:abstractNumId w:val="16"/>
   </w:num>
   <w:num w:numId="25" w16cid:durableId="450830669">
-    <w:abstractNumId w:val="42"/>
+    <w:abstractNumId w:val="43"/>
   </w:num>
   <w:num w:numId="26" w16cid:durableId="635644965">
     <w:abstractNumId w:val="13"/>
@@ -13829,22 +14267,22 @@
     <w:abstractNumId w:val="26"/>
   </w:num>
   <w:num w:numId="35" w16cid:durableId="1349216860">
-    <w:abstractNumId w:val="44"/>
+    <w:abstractNumId w:val="45"/>
   </w:num>
   <w:num w:numId="36" w16cid:durableId="1884781845">
     <w:abstractNumId w:val="28"/>
   </w:num>
   <w:num w:numId="37" w16cid:durableId="506290392">
-    <w:abstractNumId w:val="39"/>
+    <w:abstractNumId w:val="40"/>
   </w:num>
   <w:num w:numId="38" w16cid:durableId="354187267">
     <w:abstractNumId w:val="34"/>
   </w:num>
   <w:num w:numId="39" w16cid:durableId="64108396">
-    <w:abstractNumId w:val="40"/>
+    <w:abstractNumId w:val="41"/>
   </w:num>
   <w:num w:numId="40" w16cid:durableId="1970434187">
-    <w:abstractNumId w:val="37"/>
+    <w:abstractNumId w:val="38"/>
   </w:num>
   <w:num w:numId="41" w16cid:durableId="30153300">
     <w:abstractNumId w:val="22"/>
@@ -13859,10 +14297,13 @@
     <w:abstractNumId w:val="11"/>
   </w:num>
   <w:num w:numId="45" w16cid:durableId="2026832401">
-    <w:abstractNumId w:val="38"/>
+    <w:abstractNumId w:val="39"/>
   </w:num>
   <w:num w:numId="46" w16cid:durableId="1483887521">
     <w:abstractNumId w:val="9"/>
+  </w:num>
+  <w:num w:numId="47" w16cid:durableId="1797213955">
+    <w:abstractNumId w:val="35"/>
   </w:num>
 </w:numbering>
 </file>
@@ -14586,6 +15027,25 @@
       <w:shd w:val="clear" w:color="auto" w:fill="E1DFDD"/>
     </w:rPr>
   </w:style>
+  <w:style w:type="table" w:styleId="TableGrid">
+    <w:name w:val="Table Grid"/>
+    <w:basedOn w:val="TableNormal"/>
+    <w:uiPriority w:val="59"/>
+    <w:rsid w:val="00D0243E"/>
+    <w:pPr>
+      <w:spacing w:after="0" w:line="240" w:lineRule="auto"/>
+    </w:pPr>
+    <w:tblPr>
+      <w:tblBorders>
+        <w:top w:val="single" w:sz="4" w:space="0" w:color="auto"/>
+        <w:left w:val="single" w:sz="4" w:space="0" w:color="auto"/>
+        <w:bottom w:val="single" w:sz="4" w:space="0" w:color="auto"/>
+        <w:right w:val="single" w:sz="4" w:space="0" w:color="auto"/>
+        <w:insideH w:val="single" w:sz="4" w:space="0" w:color="auto"/>
+        <w:insideV w:val="single" w:sz="4" w:space="0" w:color="auto"/>
+      </w:tblBorders>
+    </w:tblPr>
+  </w:style>
 </w:styles>
 </file>
 

</xml_diff>